<commit_message>
atualização - Análise SS
</commit_message>
<xml_diff>
--- a/Setor Siderúrgico Nacional/2 Entrega - Cliclo 2/Passo 02 - Questão e Negócio/Entendimento de negócio/Análise do Setor Siderúrgico Brasileiro 2022.docx
+++ b/Setor Siderúrgico Nacional/2 Entrega - Cliclo 2/Passo 02 - Questão e Negócio/Entendimento de negócio/Análise do Setor Siderúrgico Brasileiro 2022.docx
@@ -461,7 +461,7 @@
                     <w:noProof/>
                     <w:lang w:val="pt-BR" w:bidi="pt-BR"/>
                   </w:rPr>
-                  <w:t>29 de agosto</w:t>
+                  <w:t>29 de setembro</w:t>
                 </w:r>
                 <w:r>
                   <w:rPr>
@@ -608,21 +608,7 @@
               <w:rPr>
                 <w:lang w:val="pt-BR"/>
               </w:rPr>
-              <w:t xml:space="preserve">Por </w:t>
-            </w:r>
-            <w:proofErr w:type="spellStart"/>
-            <w:r>
-              <w:rPr>
-                <w:lang w:val="pt-BR"/>
-              </w:rPr>
-              <w:t>Kauê</w:t>
-            </w:r>
-            <w:proofErr w:type="spellEnd"/>
-            <w:r>
-              <w:rPr>
-                <w:lang w:val="pt-BR"/>
-              </w:rPr>
-              <w:t xml:space="preserve"> Mandarino</w:t>
+              <w:t>Por Kauê Mandarino</w:t>
             </w:r>
           </w:p>
           <w:p>
@@ -941,6 +927,12 @@
         <w:rPr>
           <w:lang w:val="pt-BR"/>
         </w:rPr>
+        <w:t xml:space="preserve"> </w:t>
+      </w:r>
+      <w:r>
+        <w:rPr>
+          <w:lang w:val="pt-BR"/>
+        </w:rPr>
         <w:t>p. 03</w:t>
       </w:r>
     </w:p>
@@ -975,7 +967,7 @@
         <w:rPr>
           <w:lang w:val="pt-BR"/>
         </w:rPr>
-        <w:t xml:space="preserve">  p. 04</w:t>
+        <w:t xml:space="preserve"> p. 04</w:t>
       </w:r>
     </w:p>
     <w:p>
@@ -1447,7 +1439,7 @@
         <w:rPr>
           <w:lang w:val="pt-BR"/>
         </w:rPr>
-        <w:t>2</w:t>
+        <w:t>5</w:t>
       </w:r>
     </w:p>
     <w:p>
@@ -1709,7 +1701,13 @@
               <w:t xml:space="preserve"> </w:t>
             </w:r>
             <w:r>
-              <w:t>aqui quem conhecesse efetivamente as técnicas de fazê-lo em</w:t>
+              <w:t xml:space="preserve">aqui quem conhecesse efetivamente as técnicas de </w:t>
+            </w:r>
+            <w:r>
+              <w:t xml:space="preserve">como </w:t>
+            </w:r>
+            <w:r>
+              <w:t>fazê-lo em</w:t>
             </w:r>
             <w:r>
               <w:t xml:space="preserve"> </w:t>
@@ -1723,8 +1721,9 @@
             <w:r>
               <w:t>afora para conquistar terras muitas vezes maiores que seu próprio</w:t>
             </w:r>
-          </w:p>
-          <w:p>
+            <w:r>
+              <w:t xml:space="preserve"> </w:t>
+            </w:r>
             <w:r>
               <w:t>território, como no caso de Portugal, manter a dependência das</w:t>
             </w:r>
@@ -1762,38 +1761,43 @@
               <w:t xml:space="preserve"> </w:t>
             </w:r>
             <w:r>
-              <w:t>pela Coroa; um número maior de viajantes estrangeiros puderam</w:t>
-            </w:r>
-          </w:p>
-          <w:p>
-            <w:r>
-              <w:t>entrar no país, alguns dos quais especialistas na área da fabricação</w:t>
+              <w:t>pela Coroa</w:t>
+            </w:r>
+            <w:r>
+              <w:t xml:space="preserve">, e </w:t>
+            </w:r>
+            <w:r>
+              <w:t>um número maior de viajantes estrangeiros puderam</w:t>
             </w:r>
             <w:r>
               <w:t xml:space="preserve"> </w:t>
             </w:r>
             <w:r>
+              <w:t xml:space="preserve">entrar no país, alguns dos quais </w:t>
+            </w:r>
+            <w:r>
+              <w:t xml:space="preserve">eram </w:t>
+            </w:r>
+            <w:r>
+              <w:t>especialistas na área da fabricação</w:t>
+            </w:r>
+            <w:r>
+              <w:t xml:space="preserve"> </w:t>
+            </w:r>
+            <w:r>
               <w:t>de ferro. Começava aí</w:t>
             </w:r>
             <w:r>
               <w:t xml:space="preserve">, </w:t>
             </w:r>
             <w:r>
-              <w:t xml:space="preserve">ao mesmo </w:t>
-            </w:r>
-            <w:proofErr w:type="gramStart"/>
-            <w:r>
-              <w:t>tempo</w:t>
+              <w:t>ao mesmo tempo</w:t>
             </w:r>
             <w:r>
               <w:t xml:space="preserve">, </w:t>
             </w:r>
             <w:r>
-              <w:t xml:space="preserve"> o</w:t>
-            </w:r>
-            <w:proofErr w:type="gramEnd"/>
-            <w:r>
-              <w:t xml:space="preserve"> processo de constituição da nação</w:t>
+              <w:t>o processo de constituição da nação</w:t>
             </w:r>
             <w:r>
               <w:t xml:space="preserve"> </w:t>
@@ -1877,7 +1881,7 @@
               <w:rPr>
                 <w:lang w:val="pt-BR"/>
               </w:rPr>
-              <w:t xml:space="preserve">VI, que já era preocupado com a indústria siderúrgica em Portugal faz um alto investimento para a criação dada siderurgia no Brasil, no </w:t>
+              <w:t xml:space="preserve">VI, que já era preocupado com a indústria siderúrgica em Portugal faz um alto investimento para a criação da siderurgia no Brasil, no </w:t>
             </w:r>
             <w:r>
               <w:rPr>
@@ -1889,7 +1893,19 @@
               <w:rPr>
                 <w:lang w:val="pt-BR"/>
               </w:rPr>
-              <w:t xml:space="preserve"> e no centro de Minas Gerais e também em Sorocaba – SP</w:t>
+              <w:t xml:space="preserve"> e no </w:t>
+            </w:r>
+            <w:r>
+              <w:rPr>
+                <w:lang w:val="pt-BR"/>
+              </w:rPr>
+              <w:t>C</w:t>
+            </w:r>
+            <w:r>
+              <w:rPr>
+                <w:lang w:val="pt-BR"/>
+              </w:rPr>
+              <w:t>entro de Minas Gerais e também em Sorocaba – SP</w:t>
             </w:r>
             <w:r>
               <w:rPr>
@@ -2252,7 +2268,13 @@
               <w:t xml:space="preserve"> também atendiam os engenhos de cana.</w:t>
             </w:r>
             <w:r>
-              <w:t xml:space="preserve"> Entre altos e baixos a fábrica funcionou até </w:t>
+              <w:t xml:space="preserve"> Entre altos e baixos</w:t>
+            </w:r>
+            <w:r>
+              <w:t>,</w:t>
+            </w:r>
+            <w:r>
+              <w:t xml:space="preserve"> a fábrica funcionou até </w:t>
             </w:r>
             <w:r>
               <w:rPr>
@@ -2285,12 +2307,24 @@
               <w:rPr>
                 <w:highlight w:val="lightGray"/>
               </w:rPr>
-              <w:t xml:space="preserve">Então desde esta época já podemos ver que já era um mercado </w:t>
+              <w:t xml:space="preserve">Então desde </w:t>
             </w:r>
             <w:r>
               <w:rPr>
                 <w:highlight w:val="lightGray"/>
               </w:rPr>
+              <w:t>aquela</w:t>
+            </w:r>
+            <w:r>
+              <w:rPr>
+                <w:highlight w:val="lightGray"/>
+              </w:rPr>
+              <w:t xml:space="preserve"> época já podemos ver que já era um mercado </w:t>
+            </w:r>
+            <w:r>
+              <w:rPr>
+                <w:highlight w:val="lightGray"/>
+              </w:rPr>
               <w:t>competitivo</w:t>
             </w:r>
             <w:r>
@@ -2414,7 +2448,19 @@
               <w:rPr>
                 <w:lang w:val="pt-BR"/>
               </w:rPr>
-              <w:t>já tinham um conhecimento sobre</w:t>
+              <w:t>já tinham</w:t>
+            </w:r>
+            <w:r>
+              <w:rPr>
+                <w:lang w:val="pt-BR"/>
+              </w:rPr>
+              <w:t xml:space="preserve"> </w:t>
+            </w:r>
+            <w:r>
+              <w:rPr>
+                <w:lang w:val="pt-BR"/>
+              </w:rPr>
+              <w:t>conhecimento sobre</w:t>
             </w:r>
             <w:r>
               <w:rPr>
@@ -2617,7 +2663,16 @@
               <w:rPr>
                 <w:lang w:val="pt-BR"/>
               </w:rPr>
-              <w:t>Em troca, o Brasil cedia um terreno no Rio Grande do Norte para os americanos instalarem uma base militar. Esta tinha o objetivo de ser o local de decolagem dos aviões que rumavam à Europa, e ficou conhecida como o "Trampolim da Vitória".</w:t>
+              <w:t xml:space="preserve">Em troca, o Brasil cedia um terreno no Rio Grande do Norte para os americanos instalarem uma base militar. </w:t>
+            </w:r>
+            <w:r>
+              <w:t>Esta</w:t>
+            </w:r>
+            <w:r>
+              <w:rPr>
+                <w:lang w:val="pt-BR"/>
+              </w:rPr>
+              <w:t xml:space="preserve"> tinha o objetivo de ser o local de decolagem dos aviões que rumavam à Europa, e ficou conhecida como o "Trampolim da Vitória".</w:t>
             </w:r>
           </w:p>
           <w:p>
@@ -3048,12 +3103,6 @@
               </w:rPr>
               <w:t>Nesta época 70% das empresas do setor eram estatais.</w:t>
             </w:r>
-            <w:r>
-              <w:rPr>
-                <w:lang w:val="pt-BR"/>
-              </w:rPr>
-              <w:t>;</w:t>
-            </w:r>
           </w:p>
           <w:p>
             <w:pPr>
@@ -3094,66 +3143,42 @@
                 <w:lang w:val="pt-BR"/>
               </w:rPr>
             </w:pPr>
-            <w:r>
-              <w:rPr>
-                <w:lang w:val="pt-BR"/>
-              </w:rPr>
-              <w:t xml:space="preserve">Nos dias de </w:t>
-            </w:r>
-            <w:r>
-              <w:rPr>
-                <w:lang w:val="pt-BR"/>
-              </w:rPr>
-              <w:t>h</w:t>
-            </w:r>
-            <w:r>
-              <w:rPr>
-                <w:lang w:val="pt-BR"/>
-              </w:rPr>
-              <w:t xml:space="preserve">oje, </w:t>
-            </w:r>
-            <w:r>
-              <w:rPr>
-                <w:lang w:val="pt-BR"/>
-              </w:rPr>
-              <w:t>a única empresa</w:t>
-            </w:r>
-            <w:r>
-              <w:rPr>
-                <w:lang w:val="pt-BR"/>
-              </w:rPr>
-              <w:t xml:space="preserve"> grande do setor,</w:t>
-            </w:r>
-            <w:r>
-              <w:rPr>
-                <w:lang w:val="pt-BR"/>
-              </w:rPr>
-              <w:t xml:space="preserve"> verdadeiramente brasileira é a </w:t>
-            </w:r>
-            <w:r>
-              <w:rPr>
-                <w:lang w:val="pt-BR"/>
-              </w:rPr>
-              <w:t>Gerdau</w:t>
-            </w:r>
-            <w:r>
-              <w:rPr>
-                <w:lang w:val="pt-BR"/>
-              </w:rPr>
-              <w:t>.</w:t>
-            </w:r>
-          </w:p>
-          <w:p>
-            <w:pPr>
-              <w:rPr>
-                <w:lang w:val="pt-BR"/>
-              </w:rPr>
-            </w:pPr>
-            <w:r>
-              <w:rPr>
-                <w:lang w:val="pt-BR"/>
-              </w:rPr>
-              <w:t>Após a privatização</w:t>
+          </w:p>
+          <w:p>
+            <w:pPr>
+              <w:rPr>
+                <w:lang w:val="pt-BR"/>
+              </w:rPr>
+            </w:pPr>
+            <w:r>
+              <w:rPr>
+                <w:lang w:val="pt-BR"/>
+              </w:rPr>
+              <w:t xml:space="preserve">    </w:t>
+            </w:r>
+            <w:r>
+              <w:rPr>
+                <w:lang w:val="pt-BR"/>
+              </w:rPr>
+              <w:t>Após a</w:t>
+            </w:r>
+            <w:r>
+              <w:rPr>
+                <w:lang w:val="pt-BR"/>
+              </w:rPr>
+              <w:t>s</w:t>
+            </w:r>
+            <w:r>
+              <w:rPr>
+                <w:lang w:val="pt-BR"/>
+              </w:rPr>
+              <w:t xml:space="preserve"> privatizaç</w:t>
+            </w:r>
+            <w:r>
+              <w:rPr>
+                <w:lang w:val="pt-BR"/>
+              </w:rPr>
+              <w:t>ões,</w:t>
             </w:r>
             <w:r>
               <w:rPr>
@@ -3165,7 +3190,19 @@
               <w:rPr>
                 <w:lang w:val="pt-BR"/>
               </w:rPr>
-              <w:t xml:space="preserve"> as empresas passaram por uma reestruturação produtivas e</w:t>
+              <w:t xml:space="preserve"> as empresas passaram por uma reestruturação produtivas</w:t>
+            </w:r>
+            <w:r>
+              <w:rPr>
+                <w:lang w:val="pt-BR"/>
+              </w:rPr>
+              <w:t>,</w:t>
+            </w:r>
+            <w:r>
+              <w:rPr>
+                <w:lang w:val="pt-BR"/>
+              </w:rPr>
+              <w:t xml:space="preserve"> e</w:t>
             </w:r>
             <w:r>
               <w:rPr>
@@ -3400,7 +3437,19 @@
               <w:t xml:space="preserve">, </w:t>
             </w:r>
             <w:r>
-              <w:t>mais resistente que o ferro. Produzido em alt</w:t>
+              <w:t>mais resistente que o ferro</w:t>
+            </w:r>
+            <w:r>
+              <w:t>,</w:t>
+            </w:r>
+            <w:r>
+              <w:t xml:space="preserve"> </w:t>
+            </w:r>
+            <w:r>
+              <w:t>p</w:t>
+            </w:r>
+            <w:r>
+              <w:t>roduzido em alt</w:t>
             </w:r>
             <w:r>
               <w:t>í</w:t>
@@ -3408,14 +3457,9 @@
             <w:r>
               <w:t xml:space="preserve">ssimas </w:t>
             </w:r>
-            <w:proofErr w:type="gramStart"/>
-            <w:r>
-              <w:t>temperaturas</w:t>
-            </w:r>
-            <w:r>
-              <w:t>(</w:t>
-            </w:r>
-            <w:proofErr w:type="gramEnd"/>
+            <w:r>
+              <w:t>temperaturas (</w:t>
+            </w:r>
             <w:r>
               <w:t xml:space="preserve">1500º Celsius), leva como matéria-prima </w:t>
             </w:r>
@@ -3438,7 +3482,13 @@
               <w:t xml:space="preserve">, é preciso remover este oxigênio para que o ferro possa se </w:t>
             </w:r>
             <w:r>
-              <w:t>ligar ao carbono, este processo é chamado de redução, e ocorre no auto forno.</w:t>
+              <w:t xml:space="preserve">ligar ao carbono, </w:t>
+            </w:r>
+            <w:r>
+              <w:t xml:space="preserve">a </w:t>
+            </w:r>
+            <w:r>
+              <w:t>este processo é chamado de redução e ocorre no auto forno.</w:t>
             </w:r>
           </w:p>
           <w:p/>
@@ -3527,6 +3577,12 @@
                 <w:lang w:val="pt-BR"/>
               </w:rPr>
               <w:t>eçar</w:t>
+            </w:r>
+            <w:r>
+              <w:rPr>
+                <w:lang w:val="pt-BR"/>
+              </w:rPr>
+              <w:t>,</w:t>
             </w:r>
             <w:r>
               <w:rPr>
@@ -3688,7 +3744,6 @@
               </w:rPr>
               <w:t xml:space="preserve">para ser transformado em aço, nesta etapa são </w:t>
             </w:r>
-            <w:proofErr w:type="gramStart"/>
             <w:r>
               <w:rPr>
                 <w:lang w:val="pt-BR"/>
@@ -3707,7 +3762,6 @@
               </w:rPr>
               <w:t>s</w:t>
             </w:r>
-            <w:proofErr w:type="gramEnd"/>
             <w:r>
               <w:rPr>
                 <w:lang w:val="pt-BR"/>
@@ -4306,7 +4360,6 @@
               </w:rPr>
               <w:t xml:space="preserve"> recessão na indústria chinesa recorrente </w:t>
             </w:r>
-            <w:proofErr w:type="gramStart"/>
             <w:r>
               <w:rPr>
                 <w:lang w:val="pt-BR"/>
@@ -4325,7 +4378,6 @@
               </w:rPr>
               <w:t xml:space="preserve"> corona</w:t>
             </w:r>
-            <w:proofErr w:type="gramEnd"/>
             <w:r>
               <w:rPr>
                 <w:lang w:val="pt-BR"/>
@@ -4568,11 +4620,9 @@
             <w:r>
               <w:t xml:space="preserve">Em 2011, a indústria do aço respondeu por 12,9% do </w:t>
             </w:r>
-            <w:proofErr w:type="spellStart"/>
-            <w:r>
-              <w:t>superávit</w:t>
-            </w:r>
-            <w:proofErr w:type="spellEnd"/>
+            <w:r>
+              <w:t>superavit</w:t>
+            </w:r>
             <w:r>
               <w:t xml:space="preserve"> da balança comercial brasileira, ou US$ 3,8 bilhões, recuperando-se de um saldo de apenas US$ 337,1 milhões no ano anterior.</w:t>
             </w:r>
@@ -4853,32 +4903,14 @@
                 <w:szCs w:val="16"/>
                 <w:lang w:val="pt-BR"/>
               </w:rPr>
-              <w:t>rea com mais de sete mil m2 no entorno da usina, abriga cerca de 2,6 milhões de árvores e arbustos e oito diferentes Áreas de Preservação Permanente, com lagoas, brejos, mangues e praias. A área é monitorada por especialistas que medem, avaliam e protegem a vida neste espaço. O Cinturão Verde também é um sistema de controle das emissões atmosféricas, pois reduz a velocidade do vento, evitando o arraste de materiais para fora da unidade. Atualmente, em parceria com o Instituto Capixaba de Pesquisa, Assistência Técnica e Extensão Rural (</w:t>
-            </w:r>
-            <w:proofErr w:type="spellStart"/>
+              <w:t xml:space="preserve">rea com mais de sete mil m2 no entorno da usina, abriga cerca de 2,6 milhões de árvores e arbustos e oito diferentes Áreas de Preservação Permanente, com lagoas, brejos, mangues e praias. A área é monitorada por especialistas que medem, avaliam e protegem a vida neste espaço. O Cinturão Verde também é um sistema de controle das emissões atmosféricas, pois reduz a velocidade do vento, evitando o arraste de materiais para fora da unidade. Atualmente, em parceria com o Instituto Capixaba de Pesquisa, Assistência Técnica e Extensão Rural (Incaper), a ArcelorMittal Tubarão desenvolve pesquisas para melhorias e aprimoramento da diversidade da flora e da fauna do </w:t>
+            </w:r>
             <w:r>
               <w:rPr>
                 <w:sz w:val="20"/>
                 <w:szCs w:val="16"/>
                 <w:lang w:val="pt-BR"/>
               </w:rPr>
-              <w:t>Incaper</w:t>
-            </w:r>
-            <w:proofErr w:type="spellEnd"/>
-            <w:r>
-              <w:rPr>
-                <w:sz w:val="20"/>
-                <w:szCs w:val="16"/>
-                <w:lang w:val="pt-BR"/>
-              </w:rPr>
-              <w:t xml:space="preserve">), a ArcelorMittal Tubarão desenvolve pesquisas para melhorias e aprimoramento da diversidade da flora e da fauna do </w:t>
-            </w:r>
-            <w:r>
-              <w:rPr>
-                <w:sz w:val="20"/>
-                <w:szCs w:val="16"/>
-                <w:lang w:val="pt-BR"/>
-              </w:rPr>
               <w:t>local.</w:t>
             </w:r>
           </w:p>
@@ -4924,23 +4956,7 @@
               <w:t>-</w:t>
             </w:r>
             <w:r>
-              <w:t>verdes (</w:t>
-            </w:r>
-            <w:proofErr w:type="spellStart"/>
-            <w:r>
-              <w:t>Chelonia</w:t>
-            </w:r>
-            <w:proofErr w:type="spellEnd"/>
-            <w:r>
-              <w:t xml:space="preserve"> </w:t>
-            </w:r>
-            <w:proofErr w:type="spellStart"/>
-            <w:r>
-              <w:t>mydas</w:t>
-            </w:r>
-            <w:proofErr w:type="spellEnd"/>
-            <w:r>
-              <w:t>) no efluente final da empresa. Os animais são capturados para estudos de biometria e crescimento, padrões migratórios, perfil hematológico e condição de saúde. As mais de duas mil tartarugas avaliadas desde o início do estudo apresentaram bom estado de saúde e nutrição, o que atesta a qualidade do efluente industrial da empresa, único ponto de captura e estudo dessa espécie de tartaruga no Estado.</w:t>
+              <w:t>verdes (Chelonia mydas) no efluente final da empresa. Os animais são capturados para estudos de biometria e crescimento, padrões migratórios, perfil hematológico e condição de saúde. As mais de duas mil tartarugas avaliadas desde o início do estudo apresentaram bom estado de saúde e nutrição, o que atesta a qualidade do efluente industrial da empresa, único ponto de captura e estudo dessa espécie de tartaruga no Estado.</w:t>
             </w:r>
             <w:r>
               <w:t xml:space="preserve"> </w:t>
@@ -5114,7 +5130,6 @@
               </w:rPr>
               <w:t>No Brasil, este número é um pouco menor, hoje está em torno de 27</w:t>
             </w:r>
-            <w:proofErr w:type="gramStart"/>
             <w:r>
               <w:rPr>
                 <w:bCs/>
@@ -5122,9 +5137,8 @@
               <w:t>%</w:t>
             </w:r>
             <w:r>
-              <w:t>(</w:t>
-            </w:r>
-            <w:proofErr w:type="gramEnd"/>
+              <w:t xml:space="preserve"> (</w:t>
+            </w:r>
             <w:r>
               <w:t xml:space="preserve">dado de 2011), </w:t>
             </w:r>
@@ -5157,17 +5171,9 @@
             <w:r>
               <w:t xml:space="preserve">boa parte dos materiais contidos na sucata de aço, já está na forma </w:t>
             </w:r>
-            <w:proofErr w:type="spellStart"/>
-            <w:r>
-              <w:t>met</w:t>
-            </w:r>
-            <w:r>
-              <w:t>á</w:t>
-            </w:r>
-            <w:r>
-              <w:t>ica</w:t>
-            </w:r>
-            <w:proofErr w:type="spellEnd"/>
+            <w:r>
+              <w:t>metálica</w:t>
+            </w:r>
             <w:r>
               <w:t xml:space="preserve">, </w:t>
             </w:r>
@@ -5371,49 +5377,7 @@
               <w:rPr>
                 <w:lang w:val="pt-BR"/>
               </w:rPr>
-              <w:t xml:space="preserve">O parque siderúrgico brasileiro compõe-se hoje de 29 usinas, administradas por 11 grupos empresariais. São eles: Aperam, ArcelorMittal Brasil, CSN, Gerdau, </w:t>
-            </w:r>
-            <w:proofErr w:type="spellStart"/>
-            <w:r>
-              <w:rPr>
-                <w:lang w:val="pt-BR"/>
-              </w:rPr>
-              <w:t>Sinobras</w:t>
-            </w:r>
-            <w:proofErr w:type="spellEnd"/>
-            <w:r>
-              <w:rPr>
-                <w:lang w:val="pt-BR"/>
-              </w:rPr>
-              <w:t xml:space="preserve">, </w:t>
-            </w:r>
-            <w:proofErr w:type="spellStart"/>
-            <w:r>
-              <w:rPr>
-                <w:lang w:val="pt-BR"/>
-              </w:rPr>
-              <w:t>ThyssenKrupp</w:t>
-            </w:r>
-            <w:proofErr w:type="spellEnd"/>
-            <w:r>
-              <w:rPr>
-                <w:lang w:val="pt-BR"/>
-              </w:rPr>
-              <w:t xml:space="preserve"> CSA, Usiminas, VSB Tubos, V&amp;M do Brasil, Villares </w:t>
-            </w:r>
-            <w:proofErr w:type="spellStart"/>
-            <w:r>
-              <w:rPr>
-                <w:lang w:val="pt-BR"/>
-              </w:rPr>
-              <w:t>Metals</w:t>
-            </w:r>
-            <w:proofErr w:type="spellEnd"/>
-            <w:r>
-              <w:rPr>
-                <w:lang w:val="pt-BR"/>
-              </w:rPr>
-              <w:t xml:space="preserve"> e Votorantim</w:t>
+              <w:t>O parque siderúrgico brasileiro compõe-se hoje de 29 usinas, administradas por 11 grupos empresariais. São eles: Aperam, ArcelorMittal Brasil, CSN, Gerdau, Sinobras, ThyssenKrupp CSA, Usiminas, VSB Tubos, V&amp;M do Brasil, Villares Metals e Votorantim</w:t>
             </w:r>
             <w:r>
               <w:rPr>
@@ -5893,21 +5857,8 @@
               <w:t>U</w:t>
             </w:r>
             <w:r>
-              <w:t xml:space="preserve">nidos </w:t>
-            </w:r>
-            <w:proofErr w:type="spellStart"/>
-            <w:r>
-              <w:t>Donald</w:t>
-            </w:r>
-            <w:proofErr w:type="spellEnd"/>
-            <w:r>
-              <w:t xml:space="preserve"> </w:t>
-            </w:r>
-            <w:proofErr w:type="spellStart"/>
-            <w:r>
-              <w:t>Trump</w:t>
-            </w:r>
-            <w:proofErr w:type="spellEnd"/>
+              <w:t>nidos Donald Trump</w:t>
+            </w:r>
             <w:r>
               <w:t xml:space="preserve"> implantou uma medid</w:t>
             </w:r>
@@ -6169,23 +6120,7 @@
               <w:t xml:space="preserve">. </w:t>
             </w:r>
             <w:r>
-              <w:t xml:space="preserve">A urgência em termos de ação climática está mobilizando toda a sociedade, incluindo, como não podia deixar de ser, toda a cadeia de valor do aço. Importantes agentes da indústria estão anunciando compromissos para sua descarbonização: produtores como </w:t>
-            </w:r>
-            <w:proofErr w:type="spellStart"/>
-            <w:r>
-              <w:t>ArcelorMittal</w:t>
-            </w:r>
-            <w:proofErr w:type="spellEnd"/>
-            <w:r>
-              <w:t xml:space="preserve"> ou Tata </w:t>
-            </w:r>
-            <w:proofErr w:type="spellStart"/>
-            <w:r>
-              <w:t>Steel</w:t>
-            </w:r>
-            <w:proofErr w:type="spellEnd"/>
-            <w:r>
-              <w:t>, consumidores como o fabricante de caminhões Scania e, até mesmo, grupos financeiros.</w:t>
+              <w:t>A urgência em termos de ação climática está mobilizando toda a sociedade, incluindo, como não podia deixar de ser, toda a cadeia de valor do aço. Importantes agentes da indústria estão anunciando compromissos para sua descarbonização: produtores como ArcelorMittal ou Tata Steel, consumidores como o fabricante de caminhões Scania e, até mesmo, grupos financeiros.</w:t>
             </w:r>
             <w:r>
               <w:t xml:space="preserve"> </w:t>
@@ -6203,32 +6138,14 @@
               <w:t>promissores</w:t>
             </w:r>
             <w:r>
-              <w:t xml:space="preserve"> a eletricidade de origem renovável como protagonista. Na Europa, já existem vários projetos — </w:t>
-            </w:r>
-            <w:proofErr w:type="spellStart"/>
-            <w:r>
-              <w:t>Hybrit</w:t>
-            </w:r>
-            <w:proofErr w:type="spellEnd"/>
-            <w:r>
-              <w:t xml:space="preserve"> ou H2 </w:t>
-            </w:r>
-            <w:proofErr w:type="spellStart"/>
-            <w:r>
-              <w:t>Greensteel</w:t>
-            </w:r>
-            <w:proofErr w:type="spellEnd"/>
-            <w:r>
-              <w:t xml:space="preserve">, por exemplo — que pretendem substituir os combustíveis fósseis por hidrogênio verde. Nos Estados Unidos, a empresa Boston </w:t>
-            </w:r>
-            <w:proofErr w:type="gramStart"/>
+              <w:t xml:space="preserve"> a eletricidade de origem renovável como protagonista. Na Europa, já existem vários projetos — Hybrit ou H2 Greensteel, por exemplo — que pretendem substituir os combustíveis fósseis por hidrogênio verde. Nos Estados Unidos, a empresa Boston </w:t>
+            </w:r>
             <w:r>
               <w:t>Metal</w:t>
             </w:r>
             <w:r>
-              <w:t>(</w:t>
-            </w:r>
-            <w:proofErr w:type="gramEnd"/>
+              <w:t xml:space="preserve"> (</w:t>
+            </w:r>
             <w:r>
               <w:t>cuja o CEO é o brasileiro Tadeu Carneiro),</w:t>
             </w:r>
@@ -6250,15 +6167,7 @@
             </w:r>
             <w:r>
               <w:lastRenderedPageBreak/>
-              <w:t xml:space="preserve">climáticas. De fato, a reciclagem já dá conta de 26 % das necessidades e a </w:t>
-            </w:r>
-            <w:proofErr w:type="spellStart"/>
-            <w:r>
-              <w:t>perspectiva</w:t>
-            </w:r>
-            <w:proofErr w:type="spellEnd"/>
-            <w:r>
-              <w:t xml:space="preserve"> é aumentar esta </w:t>
+              <w:t xml:space="preserve">climáticas. De fato, a reciclagem já dá conta de 26 % das necessidades e a perspectiva é aumentar esta </w:t>
             </w:r>
             <w:r>
               <w:t>percentagem</w:t>
@@ -6285,15 +6194,13 @@
           <w:p/>
           <w:p>
             <w:r>
-              <w:t xml:space="preserve">    Está sendo chamado de o maior salto na indústria dos altos dos últimos 1.000 anos, a utilização de hidrogênio como combustível para fabricação do aço em alta escala, a fabricação do hidrogênio, utiliza-se </w:t>
-            </w:r>
-            <w:proofErr w:type="gramStart"/>
-            <w:r>
-              <w:t>da eletrólise</w:t>
-            </w:r>
-            <w:proofErr w:type="gramEnd"/>
-            <w:r>
-              <w:t xml:space="preserve"> da agua para sua produção, e é 0 poluente, emite ar puro na sua produção. Isto tem potencial para reduzir a maior parte das emissões da indústria do aço, que são responsáveis por 7% das emissões dos gazes do efeito estufa do mundo.</w:t>
+              <w:t xml:space="preserve">    Está sendo chamado de o maior salto na indústria dos altos dos últimos 1.000 anos, a utilização de hidrogênio como combustível para fabricação do aço em alta escala, a fabricação do hidrogênio, utiliza-se da eletrólise da </w:t>
+            </w:r>
+            <w:r>
+              <w:t>água</w:t>
+            </w:r>
+            <w:r>
+              <w:t xml:space="preserve"> para sua produção, e é 0 poluente, emite ar puro na sua produção. Isto tem potencial para reduzir a maior parte das emissões da indústria do aço, que são responsáveis por 7% das emissões dos gazes do efeito estufa do mundo.</w:t>
             </w:r>
           </w:p>
           <w:p>
@@ -6329,15 +6236,7 @@
               <w:pStyle w:val="Textodenfase"/>
             </w:pPr>
             <w:r>
-              <w:t xml:space="preserve">    O piloto de demonstração do Projeto </w:t>
-            </w:r>
-            <w:proofErr w:type="spellStart"/>
-            <w:r>
-              <w:t>Hybrit</w:t>
-            </w:r>
-            <w:proofErr w:type="spellEnd"/>
-            <w:r>
-              <w:t>, financiado pela Agência Sueca de Energia, é um marco na tentativa de "limpar" as indústrias metalúrgica e siderúrgica de seu passado poluidor, tipicamente ligado à queima do carvão e outros combustíveis fósseis.</w:t>
+              <w:t xml:space="preserve">    O piloto de demonstração do Projeto Hybrit, financiado pela Agência Sueca de Energia, é um marco na tentativa de "limpar" as indústrias metalúrgica e siderúrgica de seu passado poluidor, tipicamente ligado à queima do carvão e outros combustíveis fósseis.</w:t>
             </w:r>
           </w:p>
           <w:p>
@@ -6345,15 +6244,7 @@
               <w:pStyle w:val="Textodenfase"/>
             </w:pPr>
             <w:r>
-              <w:t xml:space="preserve">    O hidrogênio será produzido na planta-piloto eletrolisando água com eletricidade derivada de fontes renováveis, como solar e eólica, substituindo o óleo e o </w:t>
-            </w:r>
-            <w:proofErr w:type="spellStart"/>
-            <w:r>
-              <w:t>bio-óleo</w:t>
-            </w:r>
-            <w:proofErr w:type="spellEnd"/>
-            <w:r>
-              <w:t xml:space="preserve"> utilizados para aquecer os fornos e fundir o minério de ferro.</w:t>
+              <w:t xml:space="preserve">    O hidrogênio será produzido na planta-piloto eletrolisando água com eletricidade derivada de fontes renováveis, como solar e eólica, substituindo o óleo e o bio-óleo utilizados para aquecer os fornos e fundir o minério de ferro.</w:t>
             </w:r>
           </w:p>
           <w:p>
@@ -6361,15 +6252,7 @@
               <w:pStyle w:val="Textodenfase"/>
             </w:pPr>
             <w:r>
-              <w:t xml:space="preserve">    Se implantada em toda a indústria, a tecnologia </w:t>
-            </w:r>
-            <w:proofErr w:type="spellStart"/>
-            <w:r>
-              <w:t>Hybrit</w:t>
-            </w:r>
-            <w:proofErr w:type="spellEnd"/>
-            <w:r>
-              <w:t xml:space="preserve"> tem potencial para reduzir as emissões de dióxido de carbono em 10% na Suécia - hoje, a indústria do aço gera 7% do total das emissões globais de dióxido de carbono.</w:t>
+              <w:t xml:space="preserve">    Se implantada em toda a indústria, a tecnologia Hybrit tem potencial para reduzir as emissões de dióxido de carbono em 10% na Suécia - hoje, a indústria do aço gera 7% do total das emissões globais de dióxido de carbono.</w:t>
             </w:r>
           </w:p>
           <w:p>
@@ -6469,23 +6352,7 @@
                 <w:sz w:val="20"/>
                 <w:szCs w:val="20"/>
               </w:rPr>
-              <w:t xml:space="preserve">Processo de produção </w:t>
-            </w:r>
-            <w:proofErr w:type="spellStart"/>
-            <w:r>
-              <w:rPr>
-                <w:sz w:val="20"/>
-                <w:szCs w:val="20"/>
-              </w:rPr>
-              <w:t>Hybrit</w:t>
-            </w:r>
-            <w:proofErr w:type="spellEnd"/>
-            <w:r>
-              <w:rPr>
-                <w:sz w:val="20"/>
-                <w:szCs w:val="20"/>
-              </w:rPr>
-              <w:t>, com utilização de eletricidade limpa</w:t>
+              <w:t>Processo de produção Hybrit, com utilização de eletricidade limpa</w:t>
             </w:r>
           </w:p>
           <w:p>
@@ -6498,31 +6365,7 @@
               <w:pStyle w:val="Textodenfase"/>
             </w:pPr>
             <w:r>
-              <w:t xml:space="preserve">   Os testes serão realizados entre 2020 e 2024, primeiro usando gás natural e depois hidrogênio, para poder comparar os resultados da produção e da poluição. O projeto </w:t>
-            </w:r>
-            <w:proofErr w:type="spellStart"/>
-            <w:r>
-              <w:t>Hybrit</w:t>
-            </w:r>
-            <w:proofErr w:type="spellEnd"/>
-            <w:r>
-              <w:t xml:space="preserve"> é uma associação formada pela fabricante de aço SSAB, pela empresa de mineração LKAB e pela empresa de energia </w:t>
-            </w:r>
-            <w:proofErr w:type="spellStart"/>
-            <w:r>
-              <w:t>Vattenfall</w:t>
-            </w:r>
-            <w:proofErr w:type="spellEnd"/>
-            <w:r>
-              <w:t xml:space="preserve">, tudo com suporte de financiamento estatal. Grandes empresas do setor estão investindo na tecnologia do aço verde, por exemplo, Vale, CSN, </w:t>
-            </w:r>
-            <w:proofErr w:type="spellStart"/>
-            <w:r>
-              <w:t>ArcelorMittal</w:t>
-            </w:r>
-            <w:proofErr w:type="spellEnd"/>
-            <w:r>
-              <w:t>, que estão investindo na Boston Metal, citada acima.</w:t>
+              <w:t xml:space="preserve">   Os testes serão realizados entre 2020 e 2024, primeiro usando gás natural e depois hidrogênio, para poder comparar os resultados da produção e da poluição. O projeto Hybrit é uma associação formada pela fabricante de aço SSAB, pela empresa de mineração LKAB e pela empresa de energia Vattenfall, tudo com suporte de financiamento estatal. Grandes empresas do setor estão investindo na tecnologia do aço verde, por exemplo, Vale, CSN, ArcelorMittal, que estão investindo na Boston Metal, citada acima.</w:t>
             </w:r>
           </w:p>
           <w:p>
@@ -6933,6 +6776,26 @@
             <w:pPr>
               <w:pStyle w:val="Contedo"/>
               <w:rPr>
+                <w:lang w:val="pt-BR"/>
+              </w:rPr>
+            </w:pPr>
+          </w:p>
+        </w:tc>
+      </w:tr>
+      <w:tr>
+        <w:trPr>
+          <w:trHeight w:val="5931"/>
+        </w:trPr>
+        <w:tc>
+          <w:tcPr>
+            <w:tcW w:w="10034" w:type="dxa"/>
+          </w:tcPr>
+          <w:p>
+            <w:pPr>
+              <w:pStyle w:val="Textodenfase"/>
+              <w:rPr>
+                <w:i/>
+                <w:sz w:val="36"/>
                 <w:lang w:val="pt-BR"/>
               </w:rPr>
             </w:pPr>
@@ -8873,7 +8736,7 @@
     <w:sig w:usb0="00000000" w:usb1="10000000" w:usb2="00000000" w:usb3="00000000" w:csb0="80000000" w:csb1="00000000"/>
   </w:font>
   <w:font w:name="MS Mincho">
-    <w:altName w:val="ＭＳ 明朝"/>
+    <w:altName w:val="MS Mincho"/>
     <w:panose1 w:val="02020609040205080304"/>
     <w:charset w:val="80"/>
     <w:family w:val="modern"/>
@@ -8951,6 +8814,7 @@
     <w:rsidRoot w:val="00317466"/>
     <w:rsid w:val="001804B0"/>
     <w:rsid w:val="0029087B"/>
+    <w:rsid w:val="002B6CC9"/>
     <w:rsid w:val="00317466"/>
     <w:rsid w:val="00495D1E"/>
     <w:rsid w:val="004D1C50"/>

</xml_diff>